<commit_message>
aktualizacja 2025-07-05 g. 2:35
</commit_message>
<xml_diff>
--- a/ap48_raport_template.docx
+++ b/ap48_raport_template.docx
@@ -2955,9 +2955,9 @@
           <w:noProof/>
         </w:rPr>
         <w:drawing>
-          <wp:inline distT="0" distB="0" distL="0" distR="0" wp14:anchorId="3067018B" wp14:editId="66CFA044">
-            <wp:extent cx="4790870" cy="4032000"/>
-            <wp:effectExtent l="0" t="0" r="0" b="0"/>
+          <wp:inline distT="0" distB="0" distL="0" distR="0" wp14:anchorId="3067018B" wp14:editId="24A323E0">
+            <wp:extent cx="4643283" cy="3907790"/>
+            <wp:effectExtent l="0" t="0" r="5080" b="0"/>
             <wp:docPr id="464989262" name="Obraz 1" descr="Obraz zawierający tekst, krąg, zrzut ekranu, diagram&#10;&#10;Zawartość wygenerowana przez AI może być niepoprawna."/>
             <wp:cNvGraphicFramePr>
               <a:graphicFrameLocks xmlns:a="http://schemas.openxmlformats.org/drawingml/2006/main" noChangeAspect="1"/>
@@ -2979,7 +2979,7 @@
                   <pic:spPr bwMode="auto">
                     <a:xfrm>
                       <a:off x="0" y="0"/>
-                      <a:ext cx="4790870" cy="4032000"/>
+                      <a:ext cx="4647893" cy="3911670"/>
                     </a:xfrm>
                     <a:prstGeom prst="rect">
                       <a:avLst/>
@@ -3997,6 +3997,7 @@
           <w:pgSz w:w="11906" w:h="16838" w:code="9"/>
           <w:pgMar w:top="1417" w:right="1417" w:bottom="1417" w:left="1417" w:header="567" w:footer="567" w:gutter="0"/>
           <w:cols w:space="720"/>
+          <w:titlePg/>
           <w:docGrid w:linePitch="360"/>
         </w:sectPr>
       </w:pPr>

</xml_diff>

<commit_message>
aktualizacja 2025-07-05 g. 4:01
</commit_message>
<xml_diff>
--- a/ap48_raport_template.docx
+++ b/ap48_raport_template.docx
@@ -3598,7 +3598,6 @@
           <w:b/>
           <w:sz w:val="24"/>
           <w:szCs w:val="24"/>
-          <w:lang w:val="fr-FR"/>
         </w:rPr>
       </w:pPr>
       <w:r>
@@ -3607,7 +3606,6 @@
           <w:b/>
           <w:sz w:val="24"/>
           <w:szCs w:val="24"/>
-          <w:lang w:val="fr-FR"/>
         </w:rPr>
         <w:t>{{ARCHETYPE_MAIN_TAGLINE}}</w:t>
       </w:r>
@@ -3617,23 +3615,16 @@
         <w:spacing w:after="120"/>
         <w:rPr>
           <w:rFonts w:ascii="DejaVu Sans Condensed" w:hAnsi="DejaVu Sans Condensed" w:cs="DejaVu Sans Condensed"/>
-          <w:lang w:val="fr-FR"/>
         </w:rPr>
       </w:pPr>
     </w:p>
     <w:p>
       <w:pPr>
         <w:pStyle w:val="Nagwek2"/>
-        <w:rPr>
-          <w:lang w:val="fr-FR"/>
-        </w:rPr>
       </w:pPr>
       <w:bookmarkStart w:id="13" w:name="_Toc202273540"/>
       <w:bookmarkStart w:id="14" w:name="_Toc202456363"/>
       <w:r>
-        <w:rPr>
-          <w:lang w:val="fr-FR"/>
-        </w:rPr>
         <w:t>Opis</w:t>
       </w:r>
       <w:bookmarkEnd w:id="13"/>
@@ -3644,14 +3635,12 @@
         <w:rPr>
           <w:rFonts w:ascii="DejaVu Sans Condensed" w:hAnsi="DejaVu Sans Condensed" w:cs="DejaVu Sans Condensed"/>
           <w:i/>
-          <w:lang w:val="fr-FR"/>
         </w:rPr>
       </w:pPr>
       <w:r>
         <w:rPr>
           <w:rFonts w:ascii="DejaVu Sans Condensed" w:hAnsi="DejaVu Sans Condensed" w:cs="DejaVu Sans Condensed"/>
           <w:i/>
-          <w:lang w:val="fr-FR"/>
         </w:rPr>
         <w:t>{{ARCHETYPE_MAIN_DESC}}</w:t>
       </w:r>
@@ -3661,23 +3650,16 @@
         <w:spacing w:after="120"/>
         <w:rPr>
           <w:rFonts w:ascii="DejaVu Sans Condensed" w:hAnsi="DejaVu Sans Condensed" w:cs="DejaVu Sans Condensed"/>
-          <w:lang w:val="fr-FR"/>
         </w:rPr>
       </w:pPr>
     </w:p>
     <w:p>
       <w:pPr>
         <w:pStyle w:val="Nagwek2"/>
-        <w:rPr>
-          <w:lang w:val="fr-FR"/>
-        </w:rPr>
       </w:pPr>
       <w:bookmarkStart w:id="15" w:name="_Toc202273541"/>
       <w:bookmarkStart w:id="16" w:name="_Toc202456364"/>
       <w:r>
-        <w:rPr>
-          <w:lang w:val="fr-FR"/>
-        </w:rPr>
         <w:t>Cechy kluczowe</w:t>
       </w:r>
       <w:bookmarkEnd w:id="15"/>
@@ -3688,15 +3670,27 @@
         <w:spacing w:after="120"/>
         <w:rPr>
           <w:rFonts w:ascii="DejaVu Sans Condensed" w:hAnsi="DejaVu Sans Condensed" w:cs="DejaVu Sans Condensed"/>
-          <w:lang w:val="fr-FR"/>
-        </w:rPr>
-      </w:pPr>
-      <w:r>
-        <w:rPr>
-          <w:rFonts w:ascii="DejaVu Sans Condensed" w:hAnsi="DejaVu Sans Condensed" w:cs="DejaVu Sans Condensed"/>
-          <w:lang w:val="fr-FR"/>
-        </w:rPr>
-        <w:t>• {{ ARCHETYPE_MAIN_TRAITS | join('\n• ') }}</w:t>
+        </w:rPr>
+      </w:pPr>
+      <w:r>
+        <w:rPr>
+          <w:rFonts w:ascii="DejaVu Sans Condensed" w:hAnsi="DejaVu Sans Condensed" w:cs="DejaVu Sans Condensed"/>
+        </w:rPr>
+        <w:t xml:space="preserve">• {{ ARCHETYPE_MAIN_TRAITS | </w:t>
+      </w:r>
+      <w:proofErr w:type="spellStart"/>
+      <w:r>
+        <w:rPr>
+          <w:rFonts w:ascii="DejaVu Sans Condensed" w:hAnsi="DejaVu Sans Condensed" w:cs="DejaVu Sans Condensed"/>
+        </w:rPr>
+        <w:t>join</w:t>
+      </w:r>
+      <w:proofErr w:type="spellEnd"/>
+      <w:r>
+        <w:rPr>
+          <w:rFonts w:ascii="DejaVu Sans Condensed" w:hAnsi="DejaVu Sans Condensed" w:cs="DejaVu Sans Condensed"/>
+        </w:rPr>
+        <w:t>('\n• ') }}</w:t>
       </w:r>
     </w:p>
     <w:p>
@@ -3704,23 +3698,16 @@
         <w:spacing w:after="120"/>
         <w:rPr>
           <w:rFonts w:ascii="DejaVu Sans Condensed" w:hAnsi="DejaVu Sans Condensed" w:cs="DejaVu Sans Condensed"/>
-          <w:lang w:val="fr-FR"/>
         </w:rPr>
       </w:pPr>
     </w:p>
     <w:p>
       <w:pPr>
         <w:pStyle w:val="Nagwek2"/>
-        <w:rPr>
-          <w:lang w:val="fr-FR"/>
-        </w:rPr>
       </w:pPr>
       <w:bookmarkStart w:id="17" w:name="_Toc202273542"/>
       <w:bookmarkStart w:id="18" w:name="_Toc202456365"/>
       <w:r>
-        <w:rPr>
-          <w:lang w:val="fr-FR"/>
-        </w:rPr>
         <w:t>Storyline</w:t>
       </w:r>
       <w:bookmarkEnd w:id="17"/>
@@ -3730,13 +3717,11 @@
       <w:pPr>
         <w:rPr>
           <w:rFonts w:ascii="DejaVu Sans Condensed" w:hAnsi="DejaVu Sans Condensed" w:cs="DejaVu Sans Condensed"/>
-          <w:lang w:val="fr-FR"/>
-        </w:rPr>
-      </w:pPr>
-      <w:r>
-        <w:rPr>
-          <w:rFonts w:ascii="DejaVu Sans Condensed" w:hAnsi="DejaVu Sans Condensed" w:cs="DejaVu Sans Condensed"/>
-          <w:lang w:val="fr-FR"/>
+        </w:rPr>
+      </w:pPr>
+      <w:r>
+        <w:rPr>
+          <w:rFonts w:ascii="DejaVu Sans Condensed" w:hAnsi="DejaVu Sans Condensed" w:cs="DejaVu Sans Condensed"/>
         </w:rPr>
         <w:t>{{ARCHETYPE_MAIN_STORYLINE}}</w:t>
       </w:r>
@@ -3746,23 +3731,16 @@
         <w:spacing w:after="120"/>
         <w:rPr>
           <w:rFonts w:ascii="DejaVu Sans Condensed" w:hAnsi="DejaVu Sans Condensed" w:cs="DejaVu Sans Condensed"/>
-          <w:lang w:val="fr-FR"/>
         </w:rPr>
       </w:pPr>
     </w:p>
     <w:p>
       <w:pPr>
         <w:pStyle w:val="Nagwek2"/>
-        <w:rPr>
-          <w:lang w:val="fr-FR"/>
-        </w:rPr>
       </w:pPr>
       <w:bookmarkStart w:id="19" w:name="_Toc202273543"/>
       <w:bookmarkStart w:id="20" w:name="_Toc202456366"/>
       <w:r>
-        <w:rPr>
-          <w:lang w:val="fr-FR"/>
-        </w:rPr>
         <w:t>Atuty</w:t>
       </w:r>
       <w:bookmarkEnd w:id="19"/>
@@ -3774,16 +3752,30 @@
         <w:rPr>
           <w:rFonts w:ascii="DejaVu Sans Condensed" w:hAnsi="DejaVu Sans Condensed" w:cs="DejaVu Sans Condensed"/>
           <w:color w:val="228B22"/>
-          <w:lang w:val="fr-FR"/>
         </w:rPr>
       </w:pPr>
       <w:r>
         <w:rPr>
           <w:rFonts w:ascii="DejaVu Sans Condensed" w:hAnsi="DejaVu Sans Condensed" w:cs="DejaVu Sans Condensed"/>
           <w:color w:val="228B22"/>
-          <w:lang w:val="fr-FR"/>
-        </w:rPr>
-        <w:t>✔ {{ ARCHETYPE_MAIN_STRENGTHS | join('\n✔ ') }}</w:t>
+        </w:rPr>
+        <w:t xml:space="preserve">✔ {{ ARCHETYPE_MAIN_STRENGTHS | </w:t>
+      </w:r>
+      <w:proofErr w:type="spellStart"/>
+      <w:r>
+        <w:rPr>
+          <w:rFonts w:ascii="DejaVu Sans Condensed" w:hAnsi="DejaVu Sans Condensed" w:cs="DejaVu Sans Condensed"/>
+          <w:color w:val="228B22"/>
+        </w:rPr>
+        <w:t>join</w:t>
+      </w:r>
+      <w:proofErr w:type="spellEnd"/>
+      <w:r>
+        <w:rPr>
+          <w:rFonts w:ascii="DejaVu Sans Condensed" w:hAnsi="DejaVu Sans Condensed" w:cs="DejaVu Sans Condensed"/>
+          <w:color w:val="228B22"/>
+        </w:rPr>
+        <w:t>('\n✔ ') }}</w:t>
       </w:r>
     </w:p>
     <w:p>
@@ -3791,23 +3783,16 @@
         <w:spacing w:after="120"/>
         <w:rPr>
           <w:rFonts w:ascii="DejaVu Sans Condensed" w:hAnsi="DejaVu Sans Condensed" w:cs="DejaVu Sans Condensed"/>
-          <w:lang w:val="fr-FR"/>
         </w:rPr>
       </w:pPr>
     </w:p>
     <w:p>
       <w:pPr>
         <w:pStyle w:val="Nagwek2"/>
-        <w:rPr>
-          <w:lang w:val="fr-FR"/>
-        </w:rPr>
       </w:pPr>
       <w:bookmarkStart w:id="21" w:name="_Toc202273544"/>
       <w:bookmarkStart w:id="22" w:name="_Toc202456367"/>
       <w:r>
-        <w:rPr>
-          <w:lang w:val="fr-FR"/>
-        </w:rPr>
         <w:t>Słabości</w:t>
       </w:r>
       <w:bookmarkEnd w:id="21"/>
@@ -3819,16 +3804,30 @@
         <w:rPr>
           <w:rFonts w:ascii="DejaVu Sans Condensed" w:hAnsi="DejaVu Sans Condensed" w:cs="DejaVu Sans Condensed"/>
           <w:color w:val="DC143C"/>
-          <w:lang w:val="fr-FR"/>
         </w:rPr>
       </w:pPr>
       <w:r>
         <w:rPr>
           <w:rFonts w:ascii="DejaVu Sans Condensed" w:hAnsi="DejaVu Sans Condensed" w:cs="DejaVu Sans Condensed"/>
           <w:color w:val="DC143C"/>
-          <w:lang w:val="fr-FR"/>
-        </w:rPr>
-        <w:t>✖ {{ ARCHETYPE_MAIN_WEAKNESSES | join('\n✖ ') }}</w:t>
+        </w:rPr>
+        <w:t xml:space="preserve">✖ {{ ARCHETYPE_MAIN_WEAKNESSES | </w:t>
+      </w:r>
+      <w:proofErr w:type="spellStart"/>
+      <w:r>
+        <w:rPr>
+          <w:rFonts w:ascii="DejaVu Sans Condensed" w:hAnsi="DejaVu Sans Condensed" w:cs="DejaVu Sans Condensed"/>
+          <w:color w:val="DC143C"/>
+        </w:rPr>
+        <w:t>join</w:t>
+      </w:r>
+      <w:proofErr w:type="spellEnd"/>
+      <w:r>
+        <w:rPr>
+          <w:rFonts w:ascii="DejaVu Sans Condensed" w:hAnsi="DejaVu Sans Condensed" w:cs="DejaVu Sans Condensed"/>
+          <w:color w:val="DC143C"/>
+        </w:rPr>
+        <w:t>('\n✖ ') }}</w:t>
       </w:r>
     </w:p>
     <w:p>
@@ -3836,23 +3835,16 @@
         <w:spacing w:after="120"/>
         <w:rPr>
           <w:rFonts w:ascii="DejaVu Sans Condensed" w:hAnsi="DejaVu Sans Condensed" w:cs="DejaVu Sans Condensed"/>
-          <w:lang w:val="fr-FR"/>
         </w:rPr>
       </w:pPr>
     </w:p>
     <w:p>
       <w:pPr>
         <w:pStyle w:val="Nagwek2"/>
-        <w:rPr>
-          <w:lang w:val="fr-FR"/>
-        </w:rPr>
       </w:pPr>
       <w:bookmarkStart w:id="23" w:name="_Toc202273545"/>
       <w:bookmarkStart w:id="24" w:name="_Toc202456368"/>
       <w:r>
-        <w:rPr>
-          <w:lang w:val="fr-FR"/>
-        </w:rPr>
         <w:t>Rekomendacje</w:t>
       </w:r>
       <w:bookmarkEnd w:id="23"/>
@@ -3867,15 +3859,27 @@
         </w:numPr>
         <w:rPr>
           <w:rFonts w:ascii="DejaVu Sans Condensed" w:hAnsi="DejaVu Sans Condensed" w:cs="DejaVu Sans Condensed"/>
-          <w:lang w:val="fr-FR"/>
-        </w:rPr>
-      </w:pPr>
-      <w:r>
-        <w:rPr>
-          <w:rFonts w:ascii="DejaVu Sans Condensed" w:hAnsi="DejaVu Sans Condensed" w:cs="DejaVu Sans Condensed"/>
-          <w:lang w:val="fr-FR"/>
-        </w:rPr>
-        <w:t>• {{ ARCHETYPE_MAIN_RECOMMENDATIONS | join('\n• ') }}</w:t>
+        </w:rPr>
+      </w:pPr>
+      <w:r>
+        <w:rPr>
+          <w:rFonts w:ascii="DejaVu Sans Condensed" w:hAnsi="DejaVu Sans Condensed" w:cs="DejaVu Sans Condensed"/>
+        </w:rPr>
+        <w:t xml:space="preserve">• {{ ARCHETYPE_MAIN_RECOMMENDATIONS | </w:t>
+      </w:r>
+      <w:proofErr w:type="spellStart"/>
+      <w:r>
+        <w:rPr>
+          <w:rFonts w:ascii="DejaVu Sans Condensed" w:hAnsi="DejaVu Sans Condensed" w:cs="DejaVu Sans Condensed"/>
+        </w:rPr>
+        <w:t>join</w:t>
+      </w:r>
+      <w:proofErr w:type="spellEnd"/>
+      <w:r>
+        <w:rPr>
+          <w:rFonts w:ascii="DejaVu Sans Condensed" w:hAnsi="DejaVu Sans Condensed" w:cs="DejaVu Sans Condensed"/>
+        </w:rPr>
+        <w:t>('\n• ') }}</w:t>
       </w:r>
     </w:p>
     <w:p>
@@ -3883,7 +3887,6 @@
         <w:spacing w:after="120"/>
         <w:rPr>
           <w:rFonts w:ascii="DejaVu Sans Condensed" w:hAnsi="DejaVu Sans Condensed" w:cs="DejaVu Sans Condensed"/>
-          <w:lang w:val="fr-FR"/>
         </w:rPr>
       </w:pPr>
     </w:p>
@@ -3903,85 +3906,77 @@
       <w:pPr>
         <w:spacing w:after="120"/>
         <w:rPr>
-          <w:rFonts w:ascii="DejaVu Sans Condensed" w:hAnsi="DejaVu Sans Condensed" w:cs="DejaVu Sans Condensed"/>
-        </w:rPr>
-      </w:pPr>
-      <w:r>
-        <w:rPr>
-          <w:rFonts w:ascii="DejaVu Sans Condensed" w:hAnsi="DejaVu Sans Condensed" w:cs="DejaVu Sans Condensed"/>
-        </w:rPr>
-        <w:t xml:space="preserve">- {{ ARCHETYPE_MAIN_POLITICIANS | </w:t>
-      </w:r>
-      <w:proofErr w:type="spellStart"/>
-      <w:r>
-        <w:rPr>
-          <w:rFonts w:ascii="DejaVu Sans Condensed" w:hAnsi="DejaVu Sans Condensed" w:cs="DejaVu Sans Condensed"/>
-        </w:rPr>
-        <w:t>join</w:t>
-      </w:r>
-      <w:proofErr w:type="spellEnd"/>
-      <w:r>
-        <w:rPr>
-          <w:rFonts w:ascii="DejaVu Sans Condensed" w:hAnsi="DejaVu Sans Condensed" w:cs="DejaVu Sans Condensed"/>
-        </w:rPr>
-        <w:t>('\n- ') }}</w:t>
+          <w:rStyle w:val="Hipercze"/>
+        </w:rPr>
+      </w:pPr>
+      <w:r>
+        <w:rPr>
+          <w:rStyle w:val="Hipercze"/>
+          <w:sz w:val="2"/>
+          <w:szCs w:val="2"/>
+        </w:rPr>
+        <w:t>{% for osoba in ARCHETYPE_MAIN_POLITICIANS %}</w:t>
+      </w:r>
+      <w:r>
+        <w:rPr>
+          <w:rStyle w:val="Hipercze"/>
+        </w:rPr>
+        <w:t xml:space="preserve"> </w:t>
+      </w:r>
+      <w:r>
+        <w:rPr>
+          <w:rStyle w:val="Hipercze"/>
+        </w:rPr>
+        <w:t>- {{ osoba }}</w:t>
       </w:r>
     </w:p>
     <w:p>
       <w:pPr>
         <w:spacing w:after="120"/>
         <w:rPr>
-          <w:rFonts w:ascii="DejaVu Sans Condensed" w:hAnsi="DejaVu Sans Condensed" w:cs="DejaVu Sans Condensed"/>
-        </w:rPr>
-      </w:pPr>
+          <w:rStyle w:val="Hipercze"/>
+        </w:rPr>
+      </w:pPr>
+      <w:r>
+        <w:rPr>
+          <w:rStyle w:val="Hipercze"/>
+        </w:rPr>
+        <w:t xml:space="preserve">{% </w:t>
+      </w:r>
+      <w:proofErr w:type="spellStart"/>
+      <w:r>
+        <w:rPr>
+          <w:rStyle w:val="Hipercze"/>
+        </w:rPr>
+        <w:t>endfor</w:t>
+      </w:r>
+      <w:proofErr w:type="spellEnd"/>
+      <w:r>
+        <w:rPr>
+          <w:rStyle w:val="Hipercze"/>
+        </w:rPr>
+        <w:t xml:space="preserve"> %}</w:t>
+      </w:r>
     </w:p>
     <w:p>
       <w:pPr>
+        <w:spacing w:after="120"/>
+        <w:rPr>
+          <w:rFonts w:ascii="DejaVu Sans Condensed" w:hAnsi="DejaVu Sans Condensed" w:cs="DejaVu Sans Condensed"/>
+        </w:rPr>
+      </w:pPr>
+    </w:p>
+    <w:p>
+      <w:pPr>
         <w:pStyle w:val="Nagwek2"/>
-        <w:rPr>
-          <w:lang w:val="en-US"/>
-        </w:rPr>
       </w:pPr>
       <w:bookmarkStart w:id="27" w:name="_Toc202273547"/>
       <w:bookmarkStart w:id="28" w:name="_Toc202456370"/>
-      <w:proofErr w:type="spellStart"/>
-      <w:r>
-        <w:rPr>
-          <w:lang w:val="en-US"/>
-        </w:rPr>
-        <w:t>Przykłady</w:t>
-      </w:r>
-      <w:proofErr w:type="spellEnd"/>
-      <w:r>
-        <w:rPr>
-          <w:lang w:val="en-US"/>
-        </w:rPr>
-        <w:t xml:space="preserve"> </w:t>
-      </w:r>
-      <w:proofErr w:type="spellStart"/>
-      <w:r>
-        <w:rPr>
-          <w:lang w:val="en-US"/>
-        </w:rPr>
-        <w:t>marek</w:t>
-      </w:r>
-      <w:proofErr w:type="spellEnd"/>
-      <w:r>
-        <w:rPr>
-          <w:lang w:val="en-US"/>
-        </w:rPr>
-        <w:t>/</w:t>
-      </w:r>
-      <w:proofErr w:type="spellStart"/>
-      <w:r>
-        <w:rPr>
-          <w:lang w:val="en-US"/>
-        </w:rPr>
-        <w:t>organizacji</w:t>
+      <w:r>
+        <w:t>Przykłady marek/organizacji</w:t>
       </w:r>
       <w:bookmarkEnd w:id="27"/>
       <w:bookmarkEnd w:id="28"/>
-      <w:proofErr w:type="spellEnd"/>
     </w:p>
     <w:p>
       <w:pPr>
@@ -3989,7 +3984,6 @@
         <w:jc w:val="center"/>
         <w:rPr>
           <w:rFonts w:ascii="DejaVu Sans Condensed" w:hAnsi="DejaVu Sans Condensed" w:cs="DejaVu Sans Condensed"/>
-          <w:lang w:val="en-US"/>
         </w:rPr>
         <w:sectPr>
           <w:footerReference w:type="default" r:id="rId11"/>
@@ -4010,7 +4004,6 @@
           <w:rFonts w:ascii="DejaVu Sans Condensed" w:hAnsi="DejaVu Sans Condensed" w:cs="DejaVu Sans Condensed"/>
           <w:sz w:val="2"/>
           <w:szCs w:val="2"/>
-          <w:lang w:val="en-US"/>
         </w:rPr>
       </w:pPr>
       <w:r>
@@ -4018,7 +4011,6 @@
           <w:rFonts w:ascii="DejaVu Sans Condensed" w:hAnsi="DejaVu Sans Condensed" w:cs="DejaVu Sans Condensed"/>
           <w:sz w:val="2"/>
           <w:szCs w:val="2"/>
-          <w:lang w:val="en-US"/>
         </w:rPr>
         <w:t xml:space="preserve">{% for </w:t>
       </w:r>
@@ -4028,7 +4020,6 @@
           <w:rFonts w:ascii="DejaVu Sans Condensed" w:hAnsi="DejaVu Sans Condensed" w:cs="DejaVu Sans Condensed"/>
           <w:sz w:val="2"/>
           <w:szCs w:val="2"/>
-          <w:lang w:val="en-US"/>
         </w:rPr>
         <w:t>eg</w:t>
       </w:r>
@@ -4038,7 +4029,6 @@
           <w:rFonts w:ascii="DejaVu Sans Condensed" w:hAnsi="DejaVu Sans Condensed" w:cs="DejaVu Sans Condensed"/>
           <w:sz w:val="2"/>
           <w:szCs w:val="2"/>
-          <w:lang w:val="en-US"/>
         </w:rPr>
         <w:t xml:space="preserve"> in ARCHETYPE_MAIN_BRANDS_IMG %}</w:t>
       </w:r>
@@ -4051,21 +4041,19 @@
         <w:jc w:val="center"/>
         <w:rPr>
           <w:rFonts w:ascii="DejaVu Sans Condensed" w:hAnsi="DejaVu Sans Condensed" w:cs="DejaVu Sans Condensed"/>
-          <w:lang w:val="en-US"/>
-        </w:rPr>
-      </w:pPr>
-      <w:r>
-        <w:rPr>
-          <w:rFonts w:ascii="DejaVu Sans Condensed" w:hAnsi="DejaVu Sans Condensed" w:cs="DejaVu Sans Condensed"/>
-          <w:lang w:val="en-US"/>
-        </w:rPr>
+        </w:rPr>
+      </w:pPr>
+      <w:r>
+        <w:rPr>
+          <w:rFonts w:ascii="DejaVu Sans Condensed" w:hAnsi="DejaVu Sans Condensed" w:cs="DejaVu Sans Condensed"/>
+        </w:rPr>
+        <w:lastRenderedPageBreak/>
         <w:t xml:space="preserve">{{ </w:t>
       </w:r>
       <w:proofErr w:type="spellStart"/>
       <w:r>
         <w:rPr>
           <w:rFonts w:ascii="DejaVu Sans Condensed" w:hAnsi="DejaVu Sans Condensed" w:cs="DejaVu Sans Condensed"/>
-          <w:lang w:val="en-US"/>
         </w:rPr>
         <w:t>eg.logo</w:t>
       </w:r>
@@ -4073,7 +4061,6 @@
       <w:r>
         <w:rPr>
           <w:rFonts w:ascii="DejaVu Sans Condensed" w:hAnsi="DejaVu Sans Condensed" w:cs="DejaVu Sans Condensed"/>
-          <w:lang w:val="en-US"/>
         </w:rPr>
         <w:t xml:space="preserve"> }}</w:t>
       </w:r>
@@ -4091,7 +4078,6 @@
           <w:color w:val="A6A6A6" w:themeColor="background1" w:themeShade="A6"/>
           <w:sz w:val="18"/>
           <w:szCs w:val="18"/>
-          <w:lang w:val="en-US"/>
         </w:rPr>
       </w:pPr>
       <w:r>
@@ -4102,7 +4088,6 @@
           <w:color w:val="A6A6A6" w:themeColor="background1" w:themeShade="A6"/>
           <w:sz w:val="18"/>
           <w:szCs w:val="18"/>
-          <w:lang w:val="en-US"/>
         </w:rPr>
         <w:t>(</w:t>
       </w:r>
@@ -4114,7 +4099,6 @@
           <w:color w:val="A6A6A6" w:themeColor="background1" w:themeShade="A6"/>
           <w:sz w:val="18"/>
           <w:szCs w:val="18"/>
-          <w:lang w:val="en-US"/>
         </w:rPr>
         <w:t xml:space="preserve">{{ </w:t>
       </w:r>
@@ -4127,7 +4111,6 @@
           <w:color w:val="A6A6A6" w:themeColor="background1" w:themeShade="A6"/>
           <w:sz w:val="18"/>
           <w:szCs w:val="18"/>
-          <w:lang w:val="en-US"/>
         </w:rPr>
         <w:t>eg.brand</w:t>
       </w:r>
@@ -4140,7 +4123,6 @@
           <w:color w:val="A6A6A6" w:themeColor="background1" w:themeShade="A6"/>
           <w:sz w:val="18"/>
           <w:szCs w:val="18"/>
-          <w:lang w:val="en-US"/>
         </w:rPr>
         <w:t xml:space="preserve"> }}</w:t>
       </w:r>
@@ -4152,7 +4134,6 @@
           <w:color w:val="A6A6A6" w:themeColor="background1" w:themeShade="A6"/>
           <w:sz w:val="18"/>
           <w:szCs w:val="18"/>
-          <w:lang w:val="en-US"/>
         </w:rPr>
         <w:t>)</w:t>
       </w:r>
@@ -4165,7 +4146,6 @@
         <w:jc w:val="center"/>
         <w:rPr>
           <w:rFonts w:ascii="DejaVu Sans Condensed" w:hAnsi="DejaVu Sans Condensed" w:cs="DejaVu Sans Condensed"/>
-          <w:lang w:val="en-US"/>
         </w:rPr>
       </w:pPr>
     </w:p>
@@ -4175,13 +4155,11 @@
         <w:jc w:val="center"/>
         <w:rPr>
           <w:rFonts w:ascii="DejaVu Sans Condensed" w:hAnsi="DejaVu Sans Condensed" w:cs="DejaVu Sans Condensed"/>
-          <w:lang w:val="en-US"/>
-        </w:rPr>
-      </w:pPr>
-      <w:r>
-        <w:rPr>
-          <w:rFonts w:ascii="DejaVu Sans Condensed" w:hAnsi="DejaVu Sans Condensed" w:cs="DejaVu Sans Condensed"/>
-          <w:lang w:val="en-US"/>
+        </w:rPr>
+      </w:pPr>
+      <w:r>
+        <w:rPr>
+          <w:rFonts w:ascii="DejaVu Sans Condensed" w:hAnsi="DejaVu Sans Condensed" w:cs="DejaVu Sans Condensed"/>
         </w:rPr>
         <w:t xml:space="preserve">{% </w:t>
       </w:r>
@@ -4189,7 +4167,6 @@
       <w:r>
         <w:rPr>
           <w:rFonts w:ascii="DejaVu Sans Condensed" w:hAnsi="DejaVu Sans Condensed" w:cs="DejaVu Sans Condensed"/>
-          <w:lang w:val="en-US"/>
         </w:rPr>
         <w:t>endfor</w:t>
       </w:r>
@@ -4197,7 +4174,6 @@
       <w:r>
         <w:rPr>
           <w:rFonts w:ascii="DejaVu Sans Condensed" w:hAnsi="DejaVu Sans Condensed" w:cs="DejaVu Sans Condensed"/>
-          <w:lang w:val="en-US"/>
         </w:rPr>
         <w:t xml:space="preserve"> %}</w:t>
       </w:r>
@@ -4207,7 +4183,6 @@
         <w:spacing w:after="0"/>
         <w:rPr>
           <w:rFonts w:ascii="DejaVu Sans Condensed" w:hAnsi="DejaVu Sans Condensed" w:cs="DejaVu Sans Condensed"/>
-          <w:lang w:val="en-US"/>
         </w:rPr>
         <w:sectPr>
           <w:type w:val="continuous"/>
@@ -4223,48 +4198,31 @@
         <w:spacing w:after="0"/>
         <w:rPr>
           <w:rFonts w:ascii="DejaVu Sans Condensed" w:hAnsi="DejaVu Sans Condensed" w:cs="DejaVu Sans Condensed"/>
-          <w:lang w:val="en-US"/>
         </w:rPr>
       </w:pPr>
     </w:p>
     <w:p>
       <w:pPr>
         <w:pStyle w:val="Nagwek2"/>
-        <w:rPr>
-          <w:lang w:val="en-US"/>
-        </w:rPr>
       </w:pPr>
       <w:bookmarkStart w:id="29" w:name="_Toc202273548"/>
       <w:bookmarkStart w:id="30" w:name="_Toc202456371"/>
       <w:r>
-        <w:rPr>
-          <w:lang w:val="en-US"/>
-        </w:rPr>
-        <w:t xml:space="preserve">Paleta </w:t>
-      </w:r>
-      <w:proofErr w:type="spellStart"/>
-      <w:r>
-        <w:rPr>
-          <w:lang w:val="en-US"/>
-        </w:rPr>
-        <w:t>kolorów</w:t>
+        <w:t>Paleta kolorów</w:t>
       </w:r>
       <w:bookmarkEnd w:id="29"/>
       <w:bookmarkEnd w:id="30"/>
-      <w:proofErr w:type="spellEnd"/>
     </w:p>
     <w:p>
       <w:pPr>
         <w:spacing w:after="120"/>
         <w:rPr>
           <w:rFonts w:ascii="DejaVu Sans Condensed" w:hAnsi="DejaVu Sans Condensed" w:cs="DejaVu Sans Condensed"/>
-          <w:lang w:val="en-US"/>
-        </w:rPr>
-      </w:pPr>
-      <w:r>
-        <w:rPr>
-          <w:rFonts w:ascii="DejaVu Sans Condensed" w:hAnsi="DejaVu Sans Condensed" w:cs="DejaVu Sans Condensed"/>
-          <w:lang w:val="en-US"/>
+        </w:rPr>
+      </w:pPr>
+      <w:r>
+        <w:rPr>
+          <w:rFonts w:ascii="DejaVu Sans Condensed" w:hAnsi="DejaVu Sans Condensed" w:cs="DejaVu Sans Condensed"/>
         </w:rPr>
         <w:t>{{ ARCHETYPE_MAIN_COLORS_LABEL }}</w:t>
       </w:r>
@@ -4274,72 +4232,59 @@
         <w:spacing w:after="120"/>
         <w:rPr>
           <w:rFonts w:ascii="DejaVu Sans Condensed" w:hAnsi="DejaVu Sans Condensed" w:cs="DejaVu Sans Condensed"/>
-          <w:lang w:val="en-US"/>
         </w:rPr>
       </w:pPr>
     </w:p>
     <w:p>
       <w:pPr>
         <w:pStyle w:val="Nagwek2"/>
-        <w:rPr>
-          <w:lang w:val="en-US"/>
-        </w:rPr>
       </w:pPr>
       <w:bookmarkStart w:id="31" w:name="_Toc202273549"/>
       <w:bookmarkStart w:id="32" w:name="_Toc202456372"/>
-      <w:proofErr w:type="spellStart"/>
-      <w:r>
-        <w:rPr>
-          <w:lang w:val="en-US"/>
-        </w:rPr>
-        <w:t>Elementy</w:t>
-      </w:r>
-      <w:proofErr w:type="spellEnd"/>
-      <w:r>
-        <w:rPr>
-          <w:lang w:val="en-US"/>
-        </w:rPr>
-        <w:t xml:space="preserve"> </w:t>
-      </w:r>
-      <w:proofErr w:type="spellStart"/>
-      <w:r>
-        <w:rPr>
-          <w:lang w:val="en-US"/>
-        </w:rPr>
-        <w:t>wizualne</w:t>
+      <w:r>
+        <w:t>Elementy wizualne</w:t>
       </w:r>
       <w:bookmarkEnd w:id="31"/>
       <w:bookmarkEnd w:id="32"/>
-      <w:proofErr w:type="spellEnd"/>
     </w:p>
     <w:p>
       <w:pPr>
         <w:spacing w:after="120"/>
         <w:rPr>
           <w:rFonts w:ascii="DejaVu Sans Condensed" w:hAnsi="DejaVu Sans Condensed" w:cs="DejaVu Sans Condensed"/>
-          <w:lang w:val="en-US"/>
-        </w:rPr>
-      </w:pPr>
-      <w:r>
-        <w:rPr>
-          <w:rFonts w:ascii="DejaVu Sans Condensed" w:hAnsi="DejaVu Sans Condensed" w:cs="DejaVu Sans Condensed"/>
-          <w:lang w:val="en-US"/>
+        </w:rPr>
+      </w:pPr>
+      <w:r>
+        <w:rPr>
+          <w:rFonts w:ascii="DejaVu Sans Condensed" w:hAnsi="DejaVu Sans Condensed" w:cs="DejaVu Sans Condensed"/>
         </w:rPr>
         <w:t xml:space="preserve">- </w:t>
       </w:r>
       <w:r>
         <w:rPr>
           <w:rFonts w:ascii="DejaVu Sans Condensed" w:hAnsi="DejaVu Sans Condensed" w:cs="DejaVu Sans Condensed"/>
-          <w:lang w:val="en-US"/>
         </w:rPr>
         <w:t xml:space="preserve">{{ ARCHETYPE_MAIN_VISUALS </w:t>
       </w:r>
       <w:r>
         <w:rPr>
           <w:rFonts w:ascii="DejaVu Sans Condensed" w:hAnsi="DejaVu Sans Condensed" w:cs="DejaVu Sans Condensed"/>
-          <w:lang w:val="en-US"/>
-        </w:rPr>
-        <w:t>| join('\n- ') }}</w:t>
+        </w:rPr>
+        <w:t xml:space="preserve">| </w:t>
+      </w:r>
+      <w:proofErr w:type="spellStart"/>
+      <w:r>
+        <w:rPr>
+          <w:rFonts w:ascii="DejaVu Sans Condensed" w:hAnsi="DejaVu Sans Condensed" w:cs="DejaVu Sans Condensed"/>
+        </w:rPr>
+        <w:t>join</w:t>
+      </w:r>
+      <w:proofErr w:type="spellEnd"/>
+      <w:r>
+        <w:rPr>
+          <w:rFonts w:ascii="DejaVu Sans Condensed" w:hAnsi="DejaVu Sans Condensed" w:cs="DejaVu Sans Condensed"/>
+        </w:rPr>
+        <w:t>('\n- ') }}</w:t>
       </w:r>
     </w:p>
     <w:p>
@@ -4347,57 +4292,53 @@
         <w:spacing w:after="120"/>
         <w:rPr>
           <w:rFonts w:ascii="DejaVu Sans Condensed" w:hAnsi="DejaVu Sans Condensed" w:cs="DejaVu Sans Condensed"/>
-          <w:lang w:val="en-US"/>
         </w:rPr>
       </w:pPr>
     </w:p>
     <w:p>
       <w:pPr>
         <w:pStyle w:val="Nagwek2"/>
-        <w:rPr>
-          <w:lang w:val="en-US"/>
-        </w:rPr>
       </w:pPr>
       <w:bookmarkStart w:id="33" w:name="_Toc202273550"/>
       <w:bookmarkStart w:id="34" w:name="_Toc202456373"/>
       <w:r>
-        <w:rPr>
-          <w:lang w:val="en-US"/>
-        </w:rPr>
-        <w:t xml:space="preserve">Slogan </w:t>
-      </w:r>
-      <w:proofErr w:type="spellStart"/>
-      <w:r>
-        <w:rPr>
-          <w:lang w:val="en-US"/>
-        </w:rPr>
-        <w:t>archetypu</w:t>
+        <w:t>Slogan archetypu</w:t>
       </w:r>
       <w:bookmarkEnd w:id="33"/>
       <w:bookmarkEnd w:id="34"/>
-      <w:proofErr w:type="spellEnd"/>
     </w:p>
     <w:p>
       <w:pPr>
         <w:spacing w:after="120"/>
         <w:rPr>
           <w:rFonts w:ascii="DejaVu Sans Condensed" w:hAnsi="DejaVu Sans Condensed" w:cs="DejaVu Sans Condensed"/>
-          <w:lang w:val="en-US"/>
-        </w:rPr>
-      </w:pPr>
-      <w:r>
-        <w:rPr>
-          <w:rFonts w:ascii="DejaVu Sans Condensed" w:hAnsi="DejaVu Sans Condensed" w:cs="DejaVu Sans Condensed"/>
-          <w:lang w:val="en-US"/>
+        </w:rPr>
+      </w:pPr>
+      <w:r>
+        <w:rPr>
+          <w:rFonts w:ascii="DejaVu Sans Condensed" w:hAnsi="DejaVu Sans Condensed" w:cs="DejaVu Sans Condensed"/>
         </w:rPr>
         <w:t xml:space="preserve">{{ ARCHETYPE_MAIN_SLOGANS </w:t>
       </w:r>
       <w:r>
         <w:rPr>
           <w:rFonts w:ascii="DejaVu Sans Condensed" w:hAnsi="DejaVu Sans Condensed" w:cs="DejaVu Sans Condensed"/>
-          <w:lang w:val="en-US"/>
-        </w:rPr>
-        <w:t>| join(', - ') }}</w:t>
+        </w:rPr>
+        <w:t xml:space="preserve">| </w:t>
+      </w:r>
+      <w:proofErr w:type="spellStart"/>
+      <w:r>
+        <w:rPr>
+          <w:rFonts w:ascii="DejaVu Sans Condensed" w:hAnsi="DejaVu Sans Condensed" w:cs="DejaVu Sans Condensed"/>
+        </w:rPr>
+        <w:t>join</w:t>
+      </w:r>
+      <w:proofErr w:type="spellEnd"/>
+      <w:r>
+        <w:rPr>
+          <w:rFonts w:ascii="DejaVu Sans Condensed" w:hAnsi="DejaVu Sans Condensed" w:cs="DejaVu Sans Condensed"/>
+        </w:rPr>
+        <w:t>(', - ') }}</w:t>
       </w:r>
     </w:p>
     <w:p>
@@ -4405,72 +4346,59 @@
         <w:spacing w:after="120"/>
         <w:rPr>
           <w:rFonts w:ascii="DejaVu Sans Condensed" w:hAnsi="DejaVu Sans Condensed" w:cs="DejaVu Sans Condensed"/>
-          <w:lang w:val="en-US"/>
         </w:rPr>
       </w:pPr>
     </w:p>
     <w:p>
       <w:pPr>
         <w:pStyle w:val="Nagwek2"/>
-        <w:rPr>
-          <w:lang w:val="en-US"/>
-        </w:rPr>
       </w:pPr>
       <w:bookmarkStart w:id="35" w:name="_Toc202273551"/>
       <w:bookmarkStart w:id="36" w:name="_Toc202456374"/>
-      <w:proofErr w:type="spellStart"/>
-      <w:r>
-        <w:rPr>
-          <w:lang w:val="en-US"/>
-        </w:rPr>
-        <w:t>Słowa</w:t>
-      </w:r>
-      <w:proofErr w:type="spellEnd"/>
-      <w:r>
-        <w:rPr>
-          <w:lang w:val="en-US"/>
-        </w:rPr>
-        <w:t xml:space="preserve"> </w:t>
-      </w:r>
-      <w:proofErr w:type="spellStart"/>
-      <w:r>
-        <w:rPr>
-          <w:lang w:val="en-US"/>
-        </w:rPr>
-        <w:t>kluczowe</w:t>
+      <w:r>
+        <w:t>Słowa kluczowe</w:t>
       </w:r>
       <w:bookmarkEnd w:id="35"/>
       <w:bookmarkEnd w:id="36"/>
-      <w:proofErr w:type="spellEnd"/>
     </w:p>
     <w:p>
       <w:pPr>
         <w:spacing w:after="120"/>
         <w:rPr>
           <w:rFonts w:ascii="DejaVu Sans Condensed" w:hAnsi="DejaVu Sans Condensed" w:cs="DejaVu Sans Condensed"/>
-          <w:lang w:val="en-US"/>
-        </w:rPr>
-      </w:pPr>
-      <w:r>
-        <w:rPr>
-          <w:rFonts w:ascii="DejaVu Sans Condensed" w:hAnsi="DejaVu Sans Condensed" w:cs="DejaVu Sans Condensed"/>
-          <w:lang w:val="en-US"/>
+        </w:rPr>
+      </w:pPr>
+      <w:r>
+        <w:rPr>
+          <w:rFonts w:ascii="DejaVu Sans Condensed" w:hAnsi="DejaVu Sans Condensed" w:cs="DejaVu Sans Condensed"/>
         </w:rPr>
         <w:t xml:space="preserve">- </w:t>
       </w:r>
       <w:r>
         <w:rPr>
           <w:rFonts w:ascii="DejaVu Sans Condensed" w:hAnsi="DejaVu Sans Condensed" w:cs="DejaVu Sans Condensed"/>
-          <w:lang w:val="en-US"/>
         </w:rPr>
         <w:t xml:space="preserve">{{ ARCHETYPE_MAIN_KEYWORDS </w:t>
       </w:r>
       <w:r>
         <w:rPr>
           <w:rFonts w:ascii="DejaVu Sans Condensed" w:hAnsi="DejaVu Sans Condensed" w:cs="DejaVu Sans Condensed"/>
-          <w:lang w:val="en-US"/>
-        </w:rPr>
-        <w:t>| join('\n- ') }}</w:t>
+        </w:rPr>
+        <w:t xml:space="preserve">| </w:t>
+      </w:r>
+      <w:proofErr w:type="spellStart"/>
+      <w:r>
+        <w:rPr>
+          <w:rFonts w:ascii="DejaVu Sans Condensed" w:hAnsi="DejaVu Sans Condensed" w:cs="DejaVu Sans Condensed"/>
+        </w:rPr>
+        <w:t>join</w:t>
+      </w:r>
+      <w:proofErr w:type="spellEnd"/>
+      <w:r>
+        <w:rPr>
+          <w:rFonts w:ascii="DejaVu Sans Condensed" w:hAnsi="DejaVu Sans Condensed" w:cs="DejaVu Sans Condensed"/>
+        </w:rPr>
+        <w:t>('\n- ') }}</w:t>
       </w:r>
     </w:p>
     <w:p>
@@ -4478,43 +4406,20 @@
         <w:spacing w:after="120"/>
         <w:rPr>
           <w:rFonts w:ascii="DejaVu Sans Condensed" w:hAnsi="DejaVu Sans Condensed" w:cs="DejaVu Sans Condensed"/>
-          <w:lang w:val="en-US"/>
         </w:rPr>
       </w:pPr>
     </w:p>
     <w:p>
       <w:pPr>
         <w:pStyle w:val="Nagwek2"/>
-        <w:rPr>
-          <w:lang w:val="en-US"/>
-        </w:rPr>
       </w:pPr>
       <w:bookmarkStart w:id="37" w:name="_Toc202273552"/>
       <w:bookmarkStart w:id="38" w:name="_Toc202456375"/>
-      <w:proofErr w:type="spellStart"/>
-      <w:r>
-        <w:rPr>
-          <w:lang w:val="en-US"/>
-        </w:rPr>
-        <w:t>Pytania</w:t>
-      </w:r>
-      <w:proofErr w:type="spellEnd"/>
-      <w:r>
-        <w:rPr>
-          <w:lang w:val="en-US"/>
-        </w:rPr>
-        <w:t xml:space="preserve"> </w:t>
-      </w:r>
-      <w:proofErr w:type="spellStart"/>
-      <w:r>
-        <w:rPr>
-          <w:lang w:val="en-US"/>
-        </w:rPr>
-        <w:t>archetypowe</w:t>
+      <w:r>
+        <w:t>Pytania archetypowe</w:t>
       </w:r>
       <w:bookmarkEnd w:id="37"/>
       <w:bookmarkEnd w:id="38"/>
-      <w:proofErr w:type="spellEnd"/>
     </w:p>
     <w:p>
       <w:pPr>
@@ -4527,7 +4432,6 @@
           <w:rFonts w:ascii="DejaVu Sans Condensed" w:hAnsi="DejaVu Sans Condensed" w:cs="DejaVu Sans Condensed"/>
           <w:i/>
           <w:iCs/>
-          <w:lang w:val="en-US"/>
         </w:rPr>
       </w:pPr>
       <w:r>
@@ -4535,9 +4439,26 @@
           <w:rFonts w:ascii="DejaVu Sans Condensed" w:hAnsi="DejaVu Sans Condensed" w:cs="DejaVu Sans Condensed"/>
           <w:i/>
           <w:iCs/>
-          <w:lang w:val="en-US"/>
-        </w:rPr>
-        <w:t>• {{ ARCHETYPE_MAIN_QUESTIONS | join('\n• ') }}</w:t>
+        </w:rPr>
+        <w:t xml:space="preserve">• {{ ARCHETYPE_MAIN_QUESTIONS | </w:t>
+      </w:r>
+      <w:proofErr w:type="spellStart"/>
+      <w:r>
+        <w:rPr>
+          <w:rFonts w:ascii="DejaVu Sans Condensed" w:hAnsi="DejaVu Sans Condensed" w:cs="DejaVu Sans Condensed"/>
+          <w:i/>
+          <w:iCs/>
+        </w:rPr>
+        <w:t>join</w:t>
+      </w:r>
+      <w:proofErr w:type="spellEnd"/>
+      <w:r>
+        <w:rPr>
+          <w:rFonts w:ascii="DejaVu Sans Condensed" w:hAnsi="DejaVu Sans Condensed" w:cs="DejaVu Sans Condensed"/>
+          <w:i/>
+          <w:iCs/>
+        </w:rPr>
+        <w:t>('\n• ') }}</w:t>
       </w:r>
     </w:p>
     <w:p>
@@ -4545,7 +4466,6 @@
         <w:spacing w:after="120"/>
         <w:rPr>
           <w:rFonts w:ascii="DejaVu Sans Condensed" w:hAnsi="DejaVu Sans Condensed" w:cs="DejaVu Sans Condensed"/>
-          <w:lang w:val="en-US"/>
         </w:rPr>
       </w:pPr>
     </w:p>
@@ -4553,13 +4473,11 @@
       <w:pPr>
         <w:rPr>
           <w:rFonts w:ascii="DejaVu Sans Condensed" w:hAnsi="DejaVu Sans Condensed" w:cs="DejaVu Sans Condensed"/>
-          <w:lang w:val="en-US"/>
-        </w:rPr>
-      </w:pPr>
-      <w:r>
-        <w:rPr>
-          <w:rFonts w:ascii="DejaVu Sans Condensed" w:hAnsi="DejaVu Sans Condensed" w:cs="DejaVu Sans Condensed"/>
-          <w:lang w:val="en-US"/>
+        </w:rPr>
+      </w:pPr>
+      <w:r>
+        <w:rPr>
+          <w:rFonts w:ascii="DejaVu Sans Condensed" w:hAnsi="DejaVu Sans Condensed" w:cs="DejaVu Sans Condensed"/>
         </w:rPr>
         <w:br w:type="page"/>
       </w:r>
@@ -4567,44 +4485,13 @@
     <w:p>
       <w:pPr>
         <w:pStyle w:val="Nagwek1"/>
-        <w:rPr>
-          <w:lang w:val="en-US"/>
-        </w:rPr>
       </w:pPr>
       <w:bookmarkStart w:id="39" w:name="_Toc202456376"/>
-      <w:proofErr w:type="spellStart"/>
-      <w:r>
-        <w:rPr>
-          <w:lang w:val="en-US"/>
-        </w:rPr>
+      <w:r>
         <w:lastRenderedPageBreak/>
-        <w:t>Archetyp</w:t>
-      </w:r>
-      <w:proofErr w:type="spellEnd"/>
-      <w:r>
-        <w:rPr>
-          <w:lang w:val="en-US"/>
-        </w:rPr>
-        <w:t xml:space="preserve"> </w:t>
-      </w:r>
-      <w:proofErr w:type="spellStart"/>
-      <w:r>
-        <w:rPr>
-          <w:lang w:val="en-US"/>
-        </w:rPr>
-        <w:t>poboczny</w:t>
-      </w:r>
-      <w:proofErr w:type="spellEnd"/>
-      <w:r>
-        <w:rPr>
-          <w:lang w:val="en-US"/>
-        </w:rPr>
-        <w:t xml:space="preserve"> : </w:t>
-      </w:r>
-      <w:r>
-        <w:rPr>
-          <w:lang w:val="en-US"/>
-        </w:rPr>
+        <w:t xml:space="preserve">Archetyp poboczny : </w:t>
+      </w:r>
+      <w:r>
         <w:t>{{ARCHETYPE_AUX_NAME}}</w:t>
       </w:r>
       <w:bookmarkEnd w:id="39"/>
@@ -4616,7 +4503,6 @@
           <w:b/>
           <w:sz w:val="24"/>
           <w:szCs w:val="24"/>
-          <w:lang w:val="fr-FR"/>
         </w:rPr>
       </w:pPr>
       <w:r>
@@ -4625,7 +4511,6 @@
           <w:b/>
           <w:sz w:val="24"/>
           <w:szCs w:val="24"/>
-          <w:lang w:val="fr-FR"/>
         </w:rPr>
         <w:t>{{ARCHETYPE_AUX_TAGLINE}}</w:t>
       </w:r>
@@ -4635,22 +4520,15 @@
         <w:spacing w:after="120"/>
         <w:rPr>
           <w:rFonts w:ascii="DejaVu Sans Condensed" w:hAnsi="DejaVu Sans Condensed" w:cs="DejaVu Sans Condensed"/>
-          <w:lang w:val="fr-FR"/>
         </w:rPr>
       </w:pPr>
     </w:p>
     <w:p>
       <w:pPr>
         <w:pStyle w:val="Nagwek2"/>
-        <w:rPr>
-          <w:lang w:val="fr-FR"/>
-        </w:rPr>
       </w:pPr>
       <w:bookmarkStart w:id="40" w:name="_Toc202456377"/>
       <w:r>
-        <w:rPr>
-          <w:lang w:val="fr-FR"/>
-        </w:rPr>
         <w:t>Opis</w:t>
       </w:r>
       <w:bookmarkEnd w:id="40"/>
@@ -4660,14 +4538,12 @@
         <w:rPr>
           <w:rFonts w:ascii="DejaVu Sans Condensed" w:hAnsi="DejaVu Sans Condensed" w:cs="DejaVu Sans Condensed"/>
           <w:i/>
-          <w:lang w:val="fr-FR"/>
         </w:rPr>
       </w:pPr>
       <w:r>
         <w:rPr>
           <w:rFonts w:ascii="DejaVu Sans Condensed" w:hAnsi="DejaVu Sans Condensed" w:cs="DejaVu Sans Condensed"/>
           <w:i/>
-          <w:lang w:val="fr-FR"/>
         </w:rPr>
         <w:t>{{ARCHETYPE_AUX_DESC}}</w:t>
       </w:r>
@@ -4677,22 +4553,15 @@
         <w:spacing w:after="120"/>
         <w:rPr>
           <w:rFonts w:ascii="DejaVu Sans Condensed" w:hAnsi="DejaVu Sans Condensed" w:cs="DejaVu Sans Condensed"/>
-          <w:lang w:val="fr-FR"/>
         </w:rPr>
       </w:pPr>
     </w:p>
     <w:p>
       <w:pPr>
         <w:pStyle w:val="Nagwek2"/>
-        <w:rPr>
-          <w:lang w:val="fr-FR"/>
-        </w:rPr>
       </w:pPr>
       <w:bookmarkStart w:id="41" w:name="_Toc202456378"/>
       <w:r>
-        <w:rPr>
-          <w:lang w:val="fr-FR"/>
-        </w:rPr>
         <w:t>Cechy kluczowe</w:t>
       </w:r>
       <w:bookmarkEnd w:id="41"/>
@@ -4702,15 +4571,27 @@
         <w:spacing w:after="120"/>
         <w:rPr>
           <w:rFonts w:ascii="DejaVu Sans Condensed" w:hAnsi="DejaVu Sans Condensed" w:cs="DejaVu Sans Condensed"/>
-          <w:lang w:val="fr-FR"/>
-        </w:rPr>
-      </w:pPr>
-      <w:r>
-        <w:rPr>
-          <w:rFonts w:ascii="DejaVu Sans Condensed" w:hAnsi="DejaVu Sans Condensed" w:cs="DejaVu Sans Condensed"/>
-          <w:lang w:val="fr-FR"/>
-        </w:rPr>
-        <w:t>• {{ ARCHETYPE_AUX_TRAITS | join('\n• ') }}</w:t>
+        </w:rPr>
+      </w:pPr>
+      <w:r>
+        <w:rPr>
+          <w:rFonts w:ascii="DejaVu Sans Condensed" w:hAnsi="DejaVu Sans Condensed" w:cs="DejaVu Sans Condensed"/>
+        </w:rPr>
+        <w:t xml:space="preserve">• {{ ARCHETYPE_AUX_TRAITS | </w:t>
+      </w:r>
+      <w:proofErr w:type="spellStart"/>
+      <w:r>
+        <w:rPr>
+          <w:rFonts w:ascii="DejaVu Sans Condensed" w:hAnsi="DejaVu Sans Condensed" w:cs="DejaVu Sans Condensed"/>
+        </w:rPr>
+        <w:t>join</w:t>
+      </w:r>
+      <w:proofErr w:type="spellEnd"/>
+      <w:r>
+        <w:rPr>
+          <w:rFonts w:ascii="DejaVu Sans Condensed" w:hAnsi="DejaVu Sans Condensed" w:cs="DejaVu Sans Condensed"/>
+        </w:rPr>
+        <w:t>('\n• ') }}</w:t>
       </w:r>
     </w:p>
     <w:p>
@@ -4718,22 +4599,15 @@
         <w:spacing w:after="120"/>
         <w:rPr>
           <w:rFonts w:ascii="DejaVu Sans Condensed" w:hAnsi="DejaVu Sans Condensed" w:cs="DejaVu Sans Condensed"/>
-          <w:lang w:val="fr-FR"/>
         </w:rPr>
       </w:pPr>
     </w:p>
     <w:p>
       <w:pPr>
         <w:pStyle w:val="Nagwek2"/>
-        <w:rPr>
-          <w:lang w:val="fr-FR"/>
-        </w:rPr>
       </w:pPr>
       <w:bookmarkStart w:id="42" w:name="_Toc202456379"/>
       <w:r>
-        <w:rPr>
-          <w:lang w:val="fr-FR"/>
-        </w:rPr>
         <w:t>Storyline</w:t>
       </w:r>
       <w:bookmarkEnd w:id="42"/>
@@ -4742,13 +4616,11 @@
       <w:pPr>
         <w:rPr>
           <w:rFonts w:ascii="DejaVu Sans Condensed" w:hAnsi="DejaVu Sans Condensed" w:cs="DejaVu Sans Condensed"/>
-          <w:lang w:val="fr-FR"/>
-        </w:rPr>
-      </w:pPr>
-      <w:r>
-        <w:rPr>
-          <w:rFonts w:ascii="DejaVu Sans Condensed" w:hAnsi="DejaVu Sans Condensed" w:cs="DejaVu Sans Condensed"/>
-          <w:lang w:val="fr-FR"/>
+        </w:rPr>
+      </w:pPr>
+      <w:r>
+        <w:rPr>
+          <w:rFonts w:ascii="DejaVu Sans Condensed" w:hAnsi="DejaVu Sans Condensed" w:cs="DejaVu Sans Condensed"/>
         </w:rPr>
         <w:t>{{ARCHETYPE_AUX_STORYLINE}}</w:t>
       </w:r>
@@ -4758,22 +4630,15 @@
         <w:spacing w:after="120"/>
         <w:rPr>
           <w:rFonts w:ascii="DejaVu Sans Condensed" w:hAnsi="DejaVu Sans Condensed" w:cs="DejaVu Sans Condensed"/>
-          <w:lang w:val="fr-FR"/>
         </w:rPr>
       </w:pPr>
     </w:p>
     <w:p>
       <w:pPr>
         <w:pStyle w:val="Nagwek2"/>
-        <w:rPr>
-          <w:lang w:val="fr-FR"/>
-        </w:rPr>
       </w:pPr>
       <w:bookmarkStart w:id="43" w:name="_Toc202456380"/>
       <w:r>
-        <w:rPr>
-          <w:lang w:val="fr-FR"/>
-        </w:rPr>
         <w:t>Atuty</w:t>
       </w:r>
       <w:bookmarkEnd w:id="43"/>
@@ -4784,16 +4649,30 @@
         <w:rPr>
           <w:rFonts w:ascii="DejaVu Sans Condensed" w:hAnsi="DejaVu Sans Condensed" w:cs="DejaVu Sans Condensed"/>
           <w:color w:val="228B22"/>
-          <w:lang w:val="fr-FR"/>
         </w:rPr>
       </w:pPr>
       <w:r>
         <w:rPr>
           <w:rFonts w:ascii="DejaVu Sans Condensed" w:hAnsi="DejaVu Sans Condensed" w:cs="DejaVu Sans Condensed"/>
           <w:color w:val="228B22"/>
-          <w:lang w:val="fr-FR"/>
-        </w:rPr>
-        <w:t>✔ {{ ARCHETYPE_AUX_STRENGTHS | join('\n✔ ') }}</w:t>
+        </w:rPr>
+        <w:t xml:space="preserve">✔ {{ ARCHETYPE_AUX_STRENGTHS | </w:t>
+      </w:r>
+      <w:proofErr w:type="spellStart"/>
+      <w:r>
+        <w:rPr>
+          <w:rFonts w:ascii="DejaVu Sans Condensed" w:hAnsi="DejaVu Sans Condensed" w:cs="DejaVu Sans Condensed"/>
+          <w:color w:val="228B22"/>
+        </w:rPr>
+        <w:t>join</w:t>
+      </w:r>
+      <w:proofErr w:type="spellEnd"/>
+      <w:r>
+        <w:rPr>
+          <w:rFonts w:ascii="DejaVu Sans Condensed" w:hAnsi="DejaVu Sans Condensed" w:cs="DejaVu Sans Condensed"/>
+          <w:color w:val="228B22"/>
+        </w:rPr>
+        <w:t>('\n✔ ') }}</w:t>
       </w:r>
     </w:p>
     <w:p>
@@ -4801,22 +4680,15 @@
         <w:spacing w:after="120"/>
         <w:rPr>
           <w:rFonts w:ascii="DejaVu Sans Condensed" w:hAnsi="DejaVu Sans Condensed" w:cs="DejaVu Sans Condensed"/>
-          <w:lang w:val="fr-FR"/>
         </w:rPr>
       </w:pPr>
     </w:p>
     <w:p>
       <w:pPr>
         <w:pStyle w:val="Nagwek2"/>
-        <w:rPr>
-          <w:lang w:val="fr-FR"/>
-        </w:rPr>
       </w:pPr>
       <w:bookmarkStart w:id="44" w:name="_Toc202456381"/>
       <w:r>
-        <w:rPr>
-          <w:lang w:val="fr-FR"/>
-        </w:rPr>
         <w:t>Słabości</w:t>
       </w:r>
       <w:bookmarkEnd w:id="44"/>
@@ -4827,16 +4699,30 @@
         <w:rPr>
           <w:rFonts w:ascii="DejaVu Sans Condensed" w:hAnsi="DejaVu Sans Condensed" w:cs="DejaVu Sans Condensed"/>
           <w:color w:val="DC143C"/>
-          <w:lang w:val="fr-FR"/>
         </w:rPr>
       </w:pPr>
       <w:r>
         <w:rPr>
           <w:rFonts w:ascii="DejaVu Sans Condensed" w:hAnsi="DejaVu Sans Condensed" w:cs="DejaVu Sans Condensed"/>
           <w:color w:val="DC143C"/>
-          <w:lang w:val="fr-FR"/>
-        </w:rPr>
-        <w:t>✖ {{ ARCHETYPE_AUX_WEAKNESSES | join('\n✖ ') }}</w:t>
+        </w:rPr>
+        <w:t xml:space="preserve">✖ {{ ARCHETYPE_AUX_WEAKNESSES | </w:t>
+      </w:r>
+      <w:proofErr w:type="spellStart"/>
+      <w:r>
+        <w:rPr>
+          <w:rFonts w:ascii="DejaVu Sans Condensed" w:hAnsi="DejaVu Sans Condensed" w:cs="DejaVu Sans Condensed"/>
+          <w:color w:val="DC143C"/>
+        </w:rPr>
+        <w:t>join</w:t>
+      </w:r>
+      <w:proofErr w:type="spellEnd"/>
+      <w:r>
+        <w:rPr>
+          <w:rFonts w:ascii="DejaVu Sans Condensed" w:hAnsi="DejaVu Sans Condensed" w:cs="DejaVu Sans Condensed"/>
+          <w:color w:val="DC143C"/>
+        </w:rPr>
+        <w:t>('\n✖ ') }}</w:t>
       </w:r>
     </w:p>
     <w:p>
@@ -4844,22 +4730,15 @@
         <w:spacing w:after="120"/>
         <w:rPr>
           <w:rFonts w:ascii="DejaVu Sans Condensed" w:hAnsi="DejaVu Sans Condensed" w:cs="DejaVu Sans Condensed"/>
-          <w:lang w:val="fr-FR"/>
         </w:rPr>
       </w:pPr>
     </w:p>
     <w:p>
       <w:pPr>
         <w:pStyle w:val="Nagwek2"/>
-        <w:rPr>
-          <w:lang w:val="fr-FR"/>
-        </w:rPr>
       </w:pPr>
       <w:bookmarkStart w:id="45" w:name="_Toc202456382"/>
       <w:r>
-        <w:rPr>
-          <w:lang w:val="fr-FR"/>
-        </w:rPr>
         <w:t>Rekomendacje</w:t>
       </w:r>
       <w:bookmarkEnd w:id="45"/>
@@ -4873,15 +4752,27 @@
         </w:numPr>
         <w:rPr>
           <w:rFonts w:ascii="DejaVu Sans Condensed" w:hAnsi="DejaVu Sans Condensed" w:cs="DejaVu Sans Condensed"/>
-          <w:lang w:val="fr-FR"/>
-        </w:rPr>
-      </w:pPr>
-      <w:r>
-        <w:rPr>
-          <w:rFonts w:ascii="DejaVu Sans Condensed" w:hAnsi="DejaVu Sans Condensed" w:cs="DejaVu Sans Condensed"/>
-          <w:lang w:val="fr-FR"/>
-        </w:rPr>
-        <w:t>• {{ ARCHETYPE_AUX_RECOMMENDATIONS | join('\n• ') }}</w:t>
+        </w:rPr>
+      </w:pPr>
+      <w:r>
+        <w:rPr>
+          <w:rFonts w:ascii="DejaVu Sans Condensed" w:hAnsi="DejaVu Sans Condensed" w:cs="DejaVu Sans Condensed"/>
+        </w:rPr>
+        <w:t xml:space="preserve">• {{ ARCHETYPE_AUX_RECOMMENDATIONS | </w:t>
+      </w:r>
+      <w:proofErr w:type="spellStart"/>
+      <w:r>
+        <w:rPr>
+          <w:rFonts w:ascii="DejaVu Sans Condensed" w:hAnsi="DejaVu Sans Condensed" w:cs="DejaVu Sans Condensed"/>
+        </w:rPr>
+        <w:t>join</w:t>
+      </w:r>
+      <w:proofErr w:type="spellEnd"/>
+      <w:r>
+        <w:rPr>
+          <w:rFonts w:ascii="DejaVu Sans Condensed" w:hAnsi="DejaVu Sans Condensed" w:cs="DejaVu Sans Condensed"/>
+        </w:rPr>
+        <w:t>('\n• ') }}</w:t>
       </w:r>
     </w:p>
     <w:p>
@@ -4889,7 +4780,6 @@
         <w:spacing w:after="120"/>
         <w:rPr>
           <w:rFonts w:ascii="DejaVu Sans Condensed" w:hAnsi="DejaVu Sans Condensed" w:cs="DejaVu Sans Condensed"/>
-          <w:lang w:val="fr-FR"/>
         </w:rPr>
       </w:pPr>
     </w:p>
@@ -4907,28 +4797,66 @@
       <w:pPr>
         <w:spacing w:after="120"/>
         <w:rPr>
-          <w:rFonts w:ascii="DejaVu Sans Condensed" w:hAnsi="DejaVu Sans Condensed" w:cs="DejaVu Sans Condensed"/>
-        </w:rPr>
-      </w:pPr>
-      <w:r>
-        <w:rPr>
-          <w:rFonts w:ascii="DejaVu Sans Condensed" w:hAnsi="DejaVu Sans Condensed" w:cs="DejaVu Sans Condensed"/>
-        </w:rPr>
-        <w:t xml:space="preserve">- {{ ARCHETYPE_AUX_POLITICIANS | </w:t>
+          <w:rStyle w:val="Hipercze"/>
+        </w:rPr>
+      </w:pPr>
+      <w:r>
+        <w:rPr>
+          <w:rStyle w:val="Hipercze"/>
+          <w:sz w:val="2"/>
+          <w:szCs w:val="2"/>
+        </w:rPr>
+        <w:t>{% for osoba in ARCHETYPE_</w:t>
+      </w:r>
+      <w:r>
+        <w:rPr>
+          <w:rStyle w:val="Hipercze"/>
+          <w:sz w:val="2"/>
+          <w:szCs w:val="2"/>
+        </w:rPr>
+        <w:t>AUX</w:t>
+      </w:r>
+      <w:r>
+        <w:rPr>
+          <w:rStyle w:val="Hipercze"/>
+          <w:sz w:val="2"/>
+          <w:szCs w:val="2"/>
+        </w:rPr>
+        <w:t>_POLITICIANS %} -</w:t>
+      </w:r>
+      <w:r>
+        <w:rPr>
+          <w:rStyle w:val="Hipercze"/>
+        </w:rPr>
+        <w:t xml:space="preserve"> {{ osoba }}</w:t>
+      </w:r>
+    </w:p>
+    <w:p>
+      <w:pPr>
+        <w:spacing w:after="120"/>
+        <w:rPr>
+          <w:rStyle w:val="Hipercze"/>
+        </w:rPr>
+      </w:pPr>
+      <w:r>
+        <w:rPr>
+          <w:rStyle w:val="Hipercze"/>
+        </w:rPr>
+        <w:t xml:space="preserve">{% </w:t>
       </w:r>
       <w:proofErr w:type="spellStart"/>
       <w:r>
         <w:rPr>
-          <w:rFonts w:ascii="DejaVu Sans Condensed" w:hAnsi="DejaVu Sans Condensed" w:cs="DejaVu Sans Condensed"/>
-        </w:rPr>
-        <w:t>join</w:t>
+          <w:rStyle w:val="Hipercze"/>
+        </w:rPr>
+        <w:t>endfor</w:t>
       </w:r>
       <w:proofErr w:type="spellEnd"/>
       <w:r>
         <w:rPr>
-          <w:rFonts w:ascii="DejaVu Sans Condensed" w:hAnsi="DejaVu Sans Condensed" w:cs="DejaVu Sans Condensed"/>
-        </w:rPr>
-        <w:t>('\n- ') }}</w:t>
+          <w:rStyle w:val="Hipercze"/>
+        </w:rPr>
+        <w:t xml:space="preserve"> %}</w:t>
       </w:r>
     </w:p>
     <w:p>
@@ -5017,6 +4945,7 @@
         <w:rPr>
           <w:rFonts w:ascii="DejaVu Sans Condensed" w:hAnsi="DejaVu Sans Condensed" w:cs="DejaVu Sans Condensed"/>
         </w:rPr>
+        <w:lastRenderedPageBreak/>
         <w:t xml:space="preserve">{{ </w:t>
       </w:r>
       <w:proofErr w:type="spellStart"/>
@@ -5183,49 +5112,39 @@
     <w:p>
       <w:pPr>
         <w:pStyle w:val="Nagwek2"/>
-        <w:rPr>
-          <w:lang w:val="en-US"/>
-        </w:rPr>
       </w:pPr>
       <w:bookmarkStart w:id="49" w:name="_Toc202456386"/>
-      <w:proofErr w:type="spellStart"/>
-      <w:r>
-        <w:rPr>
-          <w:lang w:val="en-US"/>
-        </w:rPr>
-        <w:t>Elementy</w:t>
-      </w:r>
-      <w:proofErr w:type="spellEnd"/>
-      <w:r>
-        <w:rPr>
-          <w:lang w:val="en-US"/>
-        </w:rPr>
-        <w:t xml:space="preserve"> </w:t>
-      </w:r>
-      <w:proofErr w:type="spellStart"/>
-      <w:r>
-        <w:rPr>
-          <w:lang w:val="en-US"/>
-        </w:rPr>
-        <w:t>wizualne</w:t>
+      <w:r>
+        <w:t>Elementy wizualne</w:t>
       </w:r>
       <w:bookmarkEnd w:id="49"/>
-      <w:proofErr w:type="spellEnd"/>
     </w:p>
     <w:p>
       <w:pPr>
         <w:spacing w:after="120"/>
         <w:rPr>
           <w:rFonts w:ascii="DejaVu Sans Condensed" w:hAnsi="DejaVu Sans Condensed" w:cs="DejaVu Sans Condensed"/>
-          <w:lang w:val="en-US"/>
-        </w:rPr>
-      </w:pPr>
-      <w:r>
-        <w:rPr>
-          <w:rFonts w:ascii="DejaVu Sans Condensed" w:hAnsi="DejaVu Sans Condensed" w:cs="DejaVu Sans Condensed"/>
-          <w:lang w:val="en-US"/>
-        </w:rPr>
-        <w:t>- {{ ARCHETYPE_AUX_VISUALS | join('\n- ') }}</w:t>
+        </w:rPr>
+      </w:pPr>
+      <w:r>
+        <w:rPr>
+          <w:rFonts w:ascii="DejaVu Sans Condensed" w:hAnsi="DejaVu Sans Condensed" w:cs="DejaVu Sans Condensed"/>
+        </w:rPr>
+        <w:t xml:space="preserve">- {{ ARCHETYPE_AUX_VISUALS | </w:t>
+      </w:r>
+      <w:proofErr w:type="spellStart"/>
+      <w:r>
+        <w:rPr>
+          <w:rFonts w:ascii="DejaVu Sans Condensed" w:hAnsi="DejaVu Sans Condensed" w:cs="DejaVu Sans Condensed"/>
+        </w:rPr>
+        <w:t>join</w:t>
+      </w:r>
+      <w:proofErr w:type="spellEnd"/>
+      <w:r>
+        <w:rPr>
+          <w:rFonts w:ascii="DejaVu Sans Condensed" w:hAnsi="DejaVu Sans Condensed" w:cs="DejaVu Sans Condensed"/>
+        </w:rPr>
+        <w:t>('\n- ') }}</w:t>
       </w:r>
     </w:p>
     <w:p>
@@ -5233,22 +5152,15 @@
         <w:spacing w:after="120"/>
         <w:rPr>
           <w:rFonts w:ascii="DejaVu Sans Condensed" w:hAnsi="DejaVu Sans Condensed" w:cs="DejaVu Sans Condensed"/>
-          <w:lang w:val="en-US"/>
         </w:rPr>
       </w:pPr>
     </w:p>
     <w:p>
       <w:pPr>
         <w:pStyle w:val="Nagwek2"/>
-        <w:rPr>
-          <w:lang w:val="fr-FR"/>
-        </w:rPr>
       </w:pPr>
       <w:bookmarkStart w:id="50" w:name="_Toc202456387"/>
       <w:r>
-        <w:rPr>
-          <w:lang w:val="fr-FR"/>
-        </w:rPr>
         <w:t>Slogan archetypu</w:t>
       </w:r>
       <w:bookmarkEnd w:id="50"/>
@@ -5258,15 +5170,27 @@
         <w:spacing w:after="120"/>
         <w:rPr>
           <w:rFonts w:ascii="DejaVu Sans Condensed" w:hAnsi="DejaVu Sans Condensed" w:cs="DejaVu Sans Condensed"/>
-          <w:lang w:val="fr-FR"/>
-        </w:rPr>
-      </w:pPr>
-      <w:r>
-        <w:rPr>
-          <w:rFonts w:ascii="DejaVu Sans Condensed" w:hAnsi="DejaVu Sans Condensed" w:cs="DejaVu Sans Condensed"/>
-          <w:lang w:val="fr-FR"/>
-        </w:rPr>
-        <w:t>{{ ARCHETYPE_AUX_SLOGANS | join(', - ') }}</w:t>
+        </w:rPr>
+      </w:pPr>
+      <w:r>
+        <w:rPr>
+          <w:rFonts w:ascii="DejaVu Sans Condensed" w:hAnsi="DejaVu Sans Condensed" w:cs="DejaVu Sans Condensed"/>
+        </w:rPr>
+        <w:t xml:space="preserve">{{ ARCHETYPE_AUX_SLOGANS | </w:t>
+      </w:r>
+      <w:proofErr w:type="spellStart"/>
+      <w:r>
+        <w:rPr>
+          <w:rFonts w:ascii="DejaVu Sans Condensed" w:hAnsi="DejaVu Sans Condensed" w:cs="DejaVu Sans Condensed"/>
+        </w:rPr>
+        <w:t>join</w:t>
+      </w:r>
+      <w:proofErr w:type="spellEnd"/>
+      <w:r>
+        <w:rPr>
+          <w:rFonts w:ascii="DejaVu Sans Condensed" w:hAnsi="DejaVu Sans Condensed" w:cs="DejaVu Sans Condensed"/>
+        </w:rPr>
+        <w:t>(', - ') }}</w:t>
       </w:r>
     </w:p>
     <w:p>
@@ -5274,22 +5198,15 @@
         <w:spacing w:after="120"/>
         <w:rPr>
           <w:rFonts w:ascii="DejaVu Sans Condensed" w:hAnsi="DejaVu Sans Condensed" w:cs="DejaVu Sans Condensed"/>
-          <w:lang w:val="fr-FR"/>
         </w:rPr>
       </w:pPr>
     </w:p>
     <w:p>
       <w:pPr>
         <w:pStyle w:val="Nagwek2"/>
-        <w:rPr>
-          <w:lang w:val="fr-FR"/>
-        </w:rPr>
       </w:pPr>
       <w:bookmarkStart w:id="51" w:name="_Toc202456388"/>
       <w:r>
-        <w:rPr>
-          <w:lang w:val="fr-FR"/>
-        </w:rPr>
         <w:t>Słowa kluczowe</w:t>
       </w:r>
       <w:bookmarkEnd w:id="51"/>
@@ -5299,15 +5216,27 @@
         <w:spacing w:after="120"/>
         <w:rPr>
           <w:rFonts w:ascii="DejaVu Sans Condensed" w:hAnsi="DejaVu Sans Condensed" w:cs="DejaVu Sans Condensed"/>
-          <w:lang w:val="fr-FR"/>
-        </w:rPr>
-      </w:pPr>
-      <w:r>
-        <w:rPr>
-          <w:rFonts w:ascii="DejaVu Sans Condensed" w:hAnsi="DejaVu Sans Condensed" w:cs="DejaVu Sans Condensed"/>
-          <w:lang w:val="fr-FR"/>
-        </w:rPr>
-        <w:t>- {{ ARCHETYPE_AUX_KEYWORDS | join('\n- ') }}</w:t>
+        </w:rPr>
+      </w:pPr>
+      <w:r>
+        <w:rPr>
+          <w:rFonts w:ascii="DejaVu Sans Condensed" w:hAnsi="DejaVu Sans Condensed" w:cs="DejaVu Sans Condensed"/>
+        </w:rPr>
+        <w:t xml:space="preserve">- {{ ARCHETYPE_AUX_KEYWORDS | </w:t>
+      </w:r>
+      <w:proofErr w:type="spellStart"/>
+      <w:r>
+        <w:rPr>
+          <w:rFonts w:ascii="DejaVu Sans Condensed" w:hAnsi="DejaVu Sans Condensed" w:cs="DejaVu Sans Condensed"/>
+        </w:rPr>
+        <w:t>join</w:t>
+      </w:r>
+      <w:proofErr w:type="spellEnd"/>
+      <w:r>
+        <w:rPr>
+          <w:rFonts w:ascii="DejaVu Sans Condensed" w:hAnsi="DejaVu Sans Condensed" w:cs="DejaVu Sans Condensed"/>
+        </w:rPr>
+        <w:t>('\n- ') }}</w:t>
       </w:r>
     </w:p>
     <w:p>
@@ -5315,22 +5244,15 @@
         <w:spacing w:after="120"/>
         <w:rPr>
           <w:rFonts w:ascii="DejaVu Sans Condensed" w:hAnsi="DejaVu Sans Condensed" w:cs="DejaVu Sans Condensed"/>
-          <w:lang w:val="fr-FR"/>
         </w:rPr>
       </w:pPr>
     </w:p>
     <w:p>
       <w:pPr>
         <w:pStyle w:val="Nagwek2"/>
-        <w:rPr>
-          <w:lang w:val="fr-FR"/>
-        </w:rPr>
       </w:pPr>
       <w:bookmarkStart w:id="52" w:name="_Toc202456389"/>
       <w:r>
-        <w:rPr>
-          <w:lang w:val="fr-FR"/>
-        </w:rPr>
         <w:t>Pytania archetypowe</w:t>
       </w:r>
       <w:bookmarkEnd w:id="52"/>
@@ -5346,7 +5268,6 @@
           <w:rFonts w:ascii="DejaVu Sans Condensed" w:hAnsi="DejaVu Sans Condensed" w:cs="DejaVu Sans Condensed"/>
           <w:i/>
           <w:iCs/>
-          <w:lang w:val="fr-FR"/>
         </w:rPr>
       </w:pPr>
       <w:r>
@@ -5354,9 +5275,26 @@
           <w:rFonts w:ascii="DejaVu Sans Condensed" w:hAnsi="DejaVu Sans Condensed" w:cs="DejaVu Sans Condensed"/>
           <w:i/>
           <w:iCs/>
-          <w:lang w:val="fr-FR"/>
-        </w:rPr>
-        <w:t>• {{ ARCHETYPE_AUX_QUESTIONS | join('\n• ') }}</w:t>
+        </w:rPr>
+        <w:t xml:space="preserve">• {{ ARCHETYPE_AUX_QUESTIONS | </w:t>
+      </w:r>
+      <w:proofErr w:type="spellStart"/>
+      <w:r>
+        <w:rPr>
+          <w:rFonts w:ascii="DejaVu Sans Condensed" w:hAnsi="DejaVu Sans Condensed" w:cs="DejaVu Sans Condensed"/>
+          <w:i/>
+          <w:iCs/>
+        </w:rPr>
+        <w:t>join</w:t>
+      </w:r>
+      <w:proofErr w:type="spellEnd"/>
+      <w:r>
+        <w:rPr>
+          <w:rFonts w:ascii="DejaVu Sans Condensed" w:hAnsi="DejaVu Sans Condensed" w:cs="DejaVu Sans Condensed"/>
+          <w:i/>
+          <w:iCs/>
+        </w:rPr>
+        <w:t>('\n• ') }}</w:t>
       </w:r>
     </w:p>
     <w:p>
@@ -5364,7 +5302,6 @@
         <w:spacing w:after="120"/>
         <w:rPr>
           <w:rFonts w:ascii="DejaVu Sans Condensed" w:hAnsi="DejaVu Sans Condensed" w:cs="DejaVu Sans Condensed"/>
-          <w:lang w:val="fr-FR"/>
         </w:rPr>
       </w:pPr>
     </w:p>
@@ -5372,7 +5309,6 @@
       <w:pPr>
         <w:rPr>
           <w:rFonts w:ascii="DejaVu Sans Condensed" w:hAnsi="DejaVu Sans Condensed" w:cs="DejaVu Sans Condensed"/>
-          <w:lang w:val="fr-FR"/>
         </w:rPr>
       </w:pPr>
     </w:p>
@@ -5913,6 +5849,119 @@
     </w:lvl>
   </w:abstractNum>
   <w:abstractNum w:abstractNumId="9" w15:restartNumberingAfterBreak="0">
+    <w:nsid w:val="04240006"/>
+    <w:multiLevelType w:val="hybridMultilevel"/>
+    <w:tmpl w:val="3B2C7AF0"/>
+    <w:lvl w:ilvl="0" w:tplc="04150001">
+      <w:start w:val="1"/>
+      <w:numFmt w:val="bullet"/>
+      <w:lvlText w:val=""/>
+      <w:lvlJc w:val="left"/>
+      <w:pPr>
+        <w:ind w:left="720" w:hanging="360"/>
+      </w:pPr>
+      <w:rPr>
+        <w:rFonts w:ascii="Symbol" w:hAnsi="Symbol" w:hint="default"/>
+      </w:rPr>
+    </w:lvl>
+    <w:lvl w:ilvl="1" w:tplc="04150003" w:tentative="1">
+      <w:start w:val="1"/>
+      <w:numFmt w:val="bullet"/>
+      <w:lvlText w:val="o"/>
+      <w:lvlJc w:val="left"/>
+      <w:pPr>
+        <w:ind w:left="1440" w:hanging="360"/>
+      </w:pPr>
+      <w:rPr>
+        <w:rFonts w:ascii="Courier New" w:hAnsi="Courier New" w:cs="Courier New" w:hint="default"/>
+      </w:rPr>
+    </w:lvl>
+    <w:lvl w:ilvl="2" w:tplc="04150005" w:tentative="1">
+      <w:start w:val="1"/>
+      <w:numFmt w:val="bullet"/>
+      <w:lvlText w:val=""/>
+      <w:lvlJc w:val="left"/>
+      <w:pPr>
+        <w:ind w:left="2160" w:hanging="360"/>
+      </w:pPr>
+      <w:rPr>
+        <w:rFonts w:ascii="Wingdings" w:hAnsi="Wingdings" w:hint="default"/>
+      </w:rPr>
+    </w:lvl>
+    <w:lvl w:ilvl="3" w:tplc="04150001" w:tentative="1">
+      <w:start w:val="1"/>
+      <w:numFmt w:val="bullet"/>
+      <w:lvlText w:val=""/>
+      <w:lvlJc w:val="left"/>
+      <w:pPr>
+        <w:ind w:left="2880" w:hanging="360"/>
+      </w:pPr>
+      <w:rPr>
+        <w:rFonts w:ascii="Symbol" w:hAnsi="Symbol" w:hint="default"/>
+      </w:rPr>
+    </w:lvl>
+    <w:lvl w:ilvl="4" w:tplc="04150003" w:tentative="1">
+      <w:start w:val="1"/>
+      <w:numFmt w:val="bullet"/>
+      <w:lvlText w:val="o"/>
+      <w:lvlJc w:val="left"/>
+      <w:pPr>
+        <w:ind w:left="3600" w:hanging="360"/>
+      </w:pPr>
+      <w:rPr>
+        <w:rFonts w:ascii="Courier New" w:hAnsi="Courier New" w:cs="Courier New" w:hint="default"/>
+      </w:rPr>
+    </w:lvl>
+    <w:lvl w:ilvl="5" w:tplc="04150005" w:tentative="1">
+      <w:start w:val="1"/>
+      <w:numFmt w:val="bullet"/>
+      <w:lvlText w:val=""/>
+      <w:lvlJc w:val="left"/>
+      <w:pPr>
+        <w:ind w:left="4320" w:hanging="360"/>
+      </w:pPr>
+      <w:rPr>
+        <w:rFonts w:ascii="Wingdings" w:hAnsi="Wingdings" w:hint="default"/>
+      </w:rPr>
+    </w:lvl>
+    <w:lvl w:ilvl="6" w:tplc="04150001" w:tentative="1">
+      <w:start w:val="1"/>
+      <w:numFmt w:val="bullet"/>
+      <w:lvlText w:val=""/>
+      <w:lvlJc w:val="left"/>
+      <w:pPr>
+        <w:ind w:left="5040" w:hanging="360"/>
+      </w:pPr>
+      <w:rPr>
+        <w:rFonts w:ascii="Symbol" w:hAnsi="Symbol" w:hint="default"/>
+      </w:rPr>
+    </w:lvl>
+    <w:lvl w:ilvl="7" w:tplc="04150003" w:tentative="1">
+      <w:start w:val="1"/>
+      <w:numFmt w:val="bullet"/>
+      <w:lvlText w:val="o"/>
+      <w:lvlJc w:val="left"/>
+      <w:pPr>
+        <w:ind w:left="5760" w:hanging="360"/>
+      </w:pPr>
+      <w:rPr>
+        <w:rFonts w:ascii="Courier New" w:hAnsi="Courier New" w:cs="Courier New" w:hint="default"/>
+      </w:rPr>
+    </w:lvl>
+    <w:lvl w:ilvl="8" w:tplc="04150005" w:tentative="1">
+      <w:start w:val="1"/>
+      <w:numFmt w:val="bullet"/>
+      <w:lvlText w:val=""/>
+      <w:lvlJc w:val="left"/>
+      <w:pPr>
+        <w:ind w:left="6480" w:hanging="360"/>
+      </w:pPr>
+      <w:rPr>
+        <w:rFonts w:ascii="Wingdings" w:hAnsi="Wingdings" w:hint="default"/>
+      </w:rPr>
+    </w:lvl>
+  </w:abstractNum>
+  <w:abstractNum w:abstractNumId="10" w15:restartNumberingAfterBreak="0">
     <w:nsid w:val="40D73861"/>
     <w:multiLevelType w:val="hybridMultilevel"/>
     <w:tmpl w:val="CC36EB10"/>
@@ -6065,7 +6114,13 @@
     <w:abstractNumId w:val="8"/>
   </w:num>
   <w:num w:numId="14" w16cid:durableId="1475368246">
+    <w:abstractNumId w:val="10"/>
+  </w:num>
+  <w:num w:numId="15" w16cid:durableId="2091076499">
     <w:abstractNumId w:val="9"/>
+  </w:num>
+  <w:num w:numId="16" w16cid:durableId="1304894626">
+    <w:abstractNumId w:val="8"/>
   </w:num>
 </w:numbering>
 </file>
@@ -6173,7 +6228,7 @@
     <w:lsdException w:name="Body Text Indent 2" w:semiHidden="1" w:unhideWhenUsed="1"/>
     <w:lsdException w:name="Body Text Indent 3" w:semiHidden="1" w:unhideWhenUsed="1"/>
     <w:lsdException w:name="Block Text" w:semiHidden="1" w:unhideWhenUsed="1"/>
-    <w:lsdException w:name="Hyperlink" w:semiHidden="1" w:unhideWhenUsed="1"/>
+    <w:lsdException w:name="Hyperlink" w:semiHidden="1" w:unhideWhenUsed="1" w:qFormat="1"/>
     <w:lsdException w:name="FollowedHyperlink" w:semiHidden="1" w:unhideWhenUsed="1"/>
     <w:lsdException w:name="Strong" w:uiPriority="22" w:qFormat="1"/>
     <w:lsdException w:name="Emphasis" w:uiPriority="20" w:qFormat="1"/>
@@ -6459,7 +6514,7 @@
   <w:style w:type="paragraph" w:default="1" w:styleId="Normalny">
     <w:name w:val="Normal"/>
     <w:qFormat/>
-    <w:rsid w:val="004A0E2F"/>
+    <w:rsid w:val="00B002AC"/>
     <w:rPr>
       <w:lang w:val="pl-PL"/>
     </w:rPr>
@@ -17492,12 +17547,14 @@
   </w:style>
   <w:style w:type="character" w:styleId="Hipercze">
     <w:name w:val="Hyperlink"/>
-    <w:basedOn w:val="Domylnaczcionkaakapitu"/>
     <w:uiPriority w:val="99"/>
     <w:unhideWhenUsed/>
-    <w:rsid w:val="00801783"/>
+    <w:qFormat/>
+    <w:rsid w:val="00B002AC"/>
     <w:rPr>
+      <w:rFonts w:ascii="DejaVu Sans Condensed" w:eastAsia="DejaVu Sans Condensed" w:hAnsi="DejaVu Sans Condensed" w:cs="DejaVu Sans Condensed"/>
       <w:color w:val="0000FF" w:themeColor="hyperlink"/>
+      <w:sz w:val="22"/>
       <w:u w:val="single"/>
     </w:rPr>
   </w:style>

</xml_diff>